<commit_message>
added types of join
</commit_message>
<xml_diff>
--- a/join.docx
+++ b/join.docx
@@ -818,9 +818,562 @@
       </w:r>
       <w:proofErr w:type="spellEnd"/>
     </w:p>
+    <w:p/>
+    <w:p/>
+    <w:p/>
+    <w:p>
+      <w:pPr>
+        <w:rPr>
+          <w:b/>
+          <w:bCs/>
+          <w:sz w:val="24"/>
+          <w:szCs w:val="24"/>
+          <w:u w:val="single"/>
+        </w:rPr>
+      </w:pPr>
+      <w:proofErr w:type="spellStart"/>
+      <w:proofErr w:type="gramStart"/>
+      <w:r>
+        <w:rPr>
+          <w:b/>
+          <w:bCs/>
+          <w:sz w:val="24"/>
+          <w:szCs w:val="24"/>
+          <w:highlight w:val="yellow"/>
+          <w:u w:val="single"/>
+        </w:rPr>
+        <w:lastRenderedPageBreak/>
+        <w:t>InnerJoin</w:t>
+      </w:r>
+      <w:proofErr w:type="spellEnd"/>
+      <w:r>
+        <w:rPr>
+          <w:b/>
+          <w:bCs/>
+          <w:sz w:val="24"/>
+          <w:szCs w:val="24"/>
+          <w:highlight w:val="yellow"/>
+          <w:u w:val="single"/>
+        </w:rPr>
+        <w:t>(</w:t>
+      </w:r>
+      <w:proofErr w:type="gramEnd"/>
+      <w:r>
+        <w:rPr>
+          <w:b/>
+          <w:bCs/>
+          <w:sz w:val="24"/>
+          <w:szCs w:val="24"/>
+          <w:highlight w:val="yellow"/>
+          <w:u w:val="single"/>
+        </w:rPr>
+        <w:t>only returns match tables from each table)</w:t>
+      </w:r>
+    </w:p>
+    <w:p/>
+    <w:p>
+      <w:pPr>
+        <w:rPr>
+          <w:b/>
+          <w:bCs/>
+        </w:rPr>
+      </w:pPr>
+      <w:r>
+        <w:t>*</w:t>
+      </w:r>
+      <w:r>
+        <w:rPr>
+          <w:b/>
+          <w:bCs/>
+        </w:rPr>
+        <w:t>List employee along with their location</w:t>
+      </w:r>
+    </w:p>
+    <w:p>
+      <w:r>
+        <w:t xml:space="preserve">select </w:t>
+      </w:r>
+      <w:proofErr w:type="spellStart"/>
+      <w:proofErr w:type="gramStart"/>
+      <w:r>
+        <w:t>ename,loc</w:t>
+      </w:r>
+      <w:proofErr w:type="spellEnd"/>
+      <w:proofErr w:type="gramEnd"/>
+      <w:r>
+        <w:t xml:space="preserve"> from emp inner join dept on </w:t>
+      </w:r>
+      <w:proofErr w:type="spellStart"/>
+      <w:r>
+        <w:t>emp.deptno</w:t>
+      </w:r>
+      <w:proofErr w:type="spellEnd"/>
+      <w:r>
+        <w:t xml:space="preserve"> = </w:t>
+      </w:r>
+      <w:proofErr w:type="spellStart"/>
+      <w:r>
+        <w:t>dept.deptno</w:t>
+      </w:r>
+      <w:proofErr w:type="spellEnd"/>
+    </w:p>
+    <w:p/>
+    <w:p>
+      <w:pPr>
+        <w:rPr>
+          <w:b/>
+          <w:bCs/>
+          <w:u w:val="single"/>
+        </w:rPr>
+      </w:pPr>
+      <w:proofErr w:type="spellStart"/>
+      <w:proofErr w:type="gramStart"/>
+      <w:r>
+        <w:rPr>
+          <w:b/>
+          <w:bCs/>
+          <w:highlight w:val="yellow"/>
+          <w:u w:val="single"/>
+        </w:rPr>
+        <w:t>OuterJoin</w:t>
+      </w:r>
+      <w:proofErr w:type="spellEnd"/>
+      <w:r>
+        <w:rPr>
+          <w:b/>
+          <w:bCs/>
+          <w:highlight w:val="yellow"/>
+          <w:u w:val="single"/>
+        </w:rPr>
+        <w:t>(</w:t>
+      </w:r>
+      <w:proofErr w:type="gramEnd"/>
+      <w:r>
+        <w:rPr>
+          <w:b/>
+          <w:bCs/>
+          <w:highlight w:val="yellow"/>
+          <w:u w:val="single"/>
+        </w:rPr>
+        <w:t xml:space="preserve">only returns match </w:t>
+      </w:r>
+      <w:proofErr w:type="spellStart"/>
+      <w:r>
+        <w:rPr>
+          <w:b/>
+          <w:bCs/>
+          <w:highlight w:val="yellow"/>
+          <w:u w:val="single"/>
+        </w:rPr>
+        <w:t>colmns</w:t>
+      </w:r>
+      <w:proofErr w:type="spellEnd"/>
+      <w:r>
+        <w:rPr>
+          <w:b/>
+          <w:bCs/>
+          <w:highlight w:val="yellow"/>
+          <w:u w:val="single"/>
+        </w:rPr>
+        <w:t xml:space="preserve"> and unmatched </w:t>
+      </w:r>
+      <w:proofErr w:type="spellStart"/>
+      <w:r>
+        <w:rPr>
+          <w:b/>
+          <w:bCs/>
+          <w:highlight w:val="yellow"/>
+          <w:u w:val="single"/>
+        </w:rPr>
+        <w:t>coloumns</w:t>
+      </w:r>
+      <w:proofErr w:type="spellEnd"/>
+      <w:r>
+        <w:rPr>
+          <w:b/>
+          <w:bCs/>
+          <w:highlight w:val="yellow"/>
+          <w:u w:val="single"/>
+        </w:rPr>
+        <w:t xml:space="preserve"> from each table)</w:t>
+      </w:r>
+    </w:p>
+    <w:p/>
+    <w:p>
+      <w:r>
+        <w:t>insert into emp values (6,'fff','clerk',8000,</w:t>
+      </w:r>
+      <w:proofErr w:type="gramStart"/>
+      <w:r>
+        <w:t>5,null</w:t>
+      </w:r>
+      <w:proofErr w:type="gramEnd"/>
+      <w:r>
+        <w:t xml:space="preserve"> );</w:t>
+      </w:r>
+    </w:p>
+    <w:p/>
+    <w:p>
+      <w:r>
+        <w:rPr>
+          <w:b/>
+          <w:bCs/>
+        </w:rPr>
+        <w:t>1.left outer join</w:t>
+      </w:r>
+      <w:r>
+        <w:t xml:space="preserve"> - returns matched records only with unmatched records from left table</w:t>
+      </w:r>
+    </w:p>
+    <w:p>
+      <w:r>
+        <w:t xml:space="preserve">select </w:t>
+      </w:r>
+      <w:proofErr w:type="spellStart"/>
+      <w:proofErr w:type="gramStart"/>
+      <w:r>
+        <w:t>ename,deptname</w:t>
+      </w:r>
+      <w:proofErr w:type="spellEnd"/>
+      <w:proofErr w:type="gramEnd"/>
+      <w:r>
+        <w:t xml:space="preserve"> from emp left outer join dept on </w:t>
+      </w:r>
+      <w:proofErr w:type="spellStart"/>
+      <w:r>
+        <w:t>emp.deptno</w:t>
+      </w:r>
+      <w:proofErr w:type="spellEnd"/>
+      <w:r>
+        <w:t>=</w:t>
+      </w:r>
+      <w:proofErr w:type="spellStart"/>
+      <w:r>
+        <w:t>dept.deptno</w:t>
+      </w:r>
+      <w:proofErr w:type="spellEnd"/>
+    </w:p>
+    <w:p/>
+    <w:p>
+      <w:r>
+        <w:rPr>
+          <w:b/>
+          <w:bCs/>
+        </w:rPr>
+        <w:t>2.right outer join</w:t>
+      </w:r>
+      <w:r>
+        <w:t xml:space="preserve"> - returns matched records along with the unmatched records from right table</w:t>
+      </w:r>
+    </w:p>
+    <w:p>
+      <w:r>
+        <w:t xml:space="preserve">select </w:t>
+      </w:r>
+      <w:proofErr w:type="spellStart"/>
+      <w:proofErr w:type="gramStart"/>
+      <w:r>
+        <w:t>ename,deptname</w:t>
+      </w:r>
+      <w:proofErr w:type="spellEnd"/>
+      <w:proofErr w:type="gramEnd"/>
+      <w:r>
+        <w:t xml:space="preserve"> from emp right outer join dept on </w:t>
+      </w:r>
+      <w:proofErr w:type="spellStart"/>
+      <w:r>
+        <w:t>emp.deptno</w:t>
+      </w:r>
+      <w:proofErr w:type="spellEnd"/>
+      <w:r>
+        <w:t>=</w:t>
+      </w:r>
+      <w:proofErr w:type="spellStart"/>
+      <w:r>
+        <w:t>dept.deptno</w:t>
+      </w:r>
+      <w:proofErr w:type="spellEnd"/>
+    </w:p>
+    <w:p/>
+    <w:p>
+      <w:r>
+        <w:rPr>
+          <w:b/>
+          <w:bCs/>
+        </w:rPr>
+        <w:t>3.full outer join</w:t>
+      </w:r>
+      <w:r>
+        <w:t xml:space="preserve"> - returns matched along with unmatched records from both table</w:t>
+      </w:r>
+    </w:p>
+    <w:p>
+      <w:r>
+        <w:t xml:space="preserve">select </w:t>
+      </w:r>
+      <w:proofErr w:type="spellStart"/>
+      <w:proofErr w:type="gramStart"/>
+      <w:r>
+        <w:t>ename,deptname</w:t>
+      </w:r>
+      <w:proofErr w:type="spellEnd"/>
+      <w:proofErr w:type="gramEnd"/>
+      <w:r>
+        <w:t xml:space="preserve"> from emp full outer join dept on </w:t>
+      </w:r>
+      <w:proofErr w:type="spellStart"/>
+      <w:r>
+        <w:t>emp.deptno</w:t>
+      </w:r>
+      <w:proofErr w:type="spellEnd"/>
+      <w:r>
+        <w:t>=</w:t>
+      </w:r>
+      <w:proofErr w:type="spellStart"/>
+      <w:r>
+        <w:t>dept.deptno</w:t>
+      </w:r>
+      <w:proofErr w:type="spellEnd"/>
+    </w:p>
+    <w:p/>
+    <w:p>
+      <w:r>
+        <w:rPr>
+          <w:b/>
+          <w:bCs/>
+        </w:rPr>
+        <w:t>4.</w:t>
+      </w:r>
+      <w:proofErr w:type="spellStart"/>
+      <w:r>
+        <w:rPr>
+          <w:b/>
+          <w:bCs/>
+        </w:rPr>
+        <w:t xml:space="preserve">self </w:t>
+      </w:r>
+      <w:proofErr w:type="gramStart"/>
+      <w:r>
+        <w:rPr>
+          <w:b/>
+          <w:bCs/>
+        </w:rPr>
+        <w:t>join</w:t>
+      </w:r>
+      <w:proofErr w:type="spellEnd"/>
+      <w:r>
+        <w:t>(</w:t>
+      </w:r>
+      <w:proofErr w:type="gramEnd"/>
+      <w:r>
+        <w:t>it used when table is joined to itself)</w:t>
+      </w:r>
+    </w:p>
+    <w:p>
+      <w:r>
+        <w:t xml:space="preserve">select </w:t>
+      </w:r>
+      <w:proofErr w:type="spellStart"/>
+      <w:proofErr w:type="gramStart"/>
+      <w:r>
+        <w:t>E.ename</w:t>
+      </w:r>
+      <w:proofErr w:type="spellEnd"/>
+      <w:proofErr w:type="gramEnd"/>
+      <w:r>
+        <w:t xml:space="preserve"> </w:t>
+      </w:r>
+      <w:proofErr w:type="spellStart"/>
+      <w:r>
+        <w:t>employee_name</w:t>
+      </w:r>
+      <w:proofErr w:type="spellEnd"/>
+      <w:r>
+        <w:t xml:space="preserve">, </w:t>
+      </w:r>
+      <w:proofErr w:type="spellStart"/>
+      <w:r>
+        <w:t>M.ename</w:t>
+      </w:r>
+      <w:proofErr w:type="spellEnd"/>
+      <w:r>
+        <w:t xml:space="preserve"> </w:t>
+      </w:r>
+      <w:proofErr w:type="spellStart"/>
+      <w:r>
+        <w:t>manager_name</w:t>
+      </w:r>
+      <w:proofErr w:type="spellEnd"/>
+      <w:r>
+        <w:t xml:space="preserve"> from emp E, emp M where </w:t>
+      </w:r>
+      <w:proofErr w:type="spellStart"/>
+      <w:r>
+        <w:t>E.eno</w:t>
+      </w:r>
+      <w:proofErr w:type="spellEnd"/>
+      <w:r>
+        <w:t>=</w:t>
+      </w:r>
+      <w:proofErr w:type="spellStart"/>
+      <w:r>
+        <w:t>M.mgr</w:t>
+      </w:r>
+      <w:proofErr w:type="spellEnd"/>
+    </w:p>
+    <w:p>
+      <w:r>
+        <w:t xml:space="preserve">In </w:t>
+      </w:r>
+      <w:proofErr w:type="spellStart"/>
+      <w:r>
+        <w:t>self join</w:t>
+      </w:r>
+      <w:proofErr w:type="spellEnd"/>
+      <w:r>
+        <w:t xml:space="preserve"> we should specify alias </w:t>
+      </w:r>
+      <w:proofErr w:type="gramStart"/>
+      <w:r>
+        <w:t>name(</w:t>
+      </w:r>
+      <w:proofErr w:type="gramEnd"/>
+      <w:r>
+        <w:t>like emp M, emp E in this case )</w:t>
+      </w:r>
+    </w:p>
+    <w:p/>
+    <w:p>
+      <w:r>
+        <w:rPr>
+          <w:b/>
+          <w:bCs/>
+        </w:rPr>
+        <w:t>5.Natural join</w:t>
+      </w:r>
+      <w:r>
+        <w:t xml:space="preserve"> - We </w:t>
+      </w:r>
+      <w:proofErr w:type="spellStart"/>
+      <w:r>
+        <w:t>didnot</w:t>
+      </w:r>
+      <w:proofErr w:type="spellEnd"/>
+      <w:r>
+        <w:t xml:space="preserve"> specify ant where </w:t>
+      </w:r>
+      <w:proofErr w:type="spellStart"/>
+      <w:proofErr w:type="gramStart"/>
+      <w:r>
+        <w:t>clause,It</w:t>
+      </w:r>
+      <w:proofErr w:type="spellEnd"/>
+      <w:proofErr w:type="gramEnd"/>
+      <w:r>
+        <w:t xml:space="preserve"> automatically joins after identify the primary key and foreign key</w:t>
+      </w:r>
+    </w:p>
+    <w:p>
+      <w:r>
+        <w:t>*</w:t>
+      </w:r>
+      <w:proofErr w:type="gramStart"/>
+      <w:r>
+        <w:t>select</w:t>
+      </w:r>
+      <w:proofErr w:type="gramEnd"/>
+      <w:r>
+        <w:t xml:space="preserve"> </w:t>
+      </w:r>
+      <w:proofErr w:type="spellStart"/>
+      <w:r>
+        <w:t>ename</w:t>
+      </w:r>
+      <w:proofErr w:type="spellEnd"/>
+      <w:r>
+        <w:t xml:space="preserve"> along with the dept name</w:t>
+      </w:r>
+    </w:p>
+    <w:p>
+      <w:r>
+        <w:t>naturally we write like below</w:t>
+      </w:r>
+    </w:p>
+    <w:p>
+      <w:r>
+        <w:t xml:space="preserve">select </w:t>
+      </w:r>
+      <w:proofErr w:type="spellStart"/>
+      <w:proofErr w:type="gramStart"/>
+      <w:r>
+        <w:t>E.ename</w:t>
+      </w:r>
+      <w:proofErr w:type="gramEnd"/>
+      <w:r>
+        <w:t>,D.deptname</w:t>
+      </w:r>
+      <w:proofErr w:type="spellEnd"/>
+      <w:r>
+        <w:t xml:space="preserve"> from emp E, dept D where </w:t>
+      </w:r>
+      <w:proofErr w:type="spellStart"/>
+      <w:r>
+        <w:t>E.deptno</w:t>
+      </w:r>
+      <w:proofErr w:type="spellEnd"/>
+      <w:r>
+        <w:t>=</w:t>
+      </w:r>
+      <w:proofErr w:type="spellStart"/>
+      <w:r>
+        <w:t>D.deptno</w:t>
+      </w:r>
+      <w:proofErr w:type="spellEnd"/>
+    </w:p>
+    <w:p>
+      <w:r>
+        <w:t xml:space="preserve">By natural join we can write </w:t>
+      </w:r>
+      <w:proofErr w:type="spellStart"/>
+      <w:proofErr w:type="gramStart"/>
+      <w:r>
+        <w:t>as,so</w:t>
+      </w:r>
+      <w:proofErr w:type="spellEnd"/>
+      <w:proofErr w:type="gramEnd"/>
+      <w:r>
+        <w:t xml:space="preserve"> we must specify </w:t>
+      </w:r>
+      <w:proofErr w:type="spellStart"/>
+      <w:r>
+        <w:t>priamry</w:t>
+      </w:r>
+      <w:proofErr w:type="spellEnd"/>
+      <w:r>
+        <w:t xml:space="preserve"> key and foreign key</w:t>
+      </w:r>
+    </w:p>
+    <w:p>
+      <w:r>
+        <w:t xml:space="preserve">select </w:t>
+      </w:r>
+      <w:proofErr w:type="spellStart"/>
+      <w:proofErr w:type="gramStart"/>
+      <w:r>
+        <w:t>E.ename</w:t>
+      </w:r>
+      <w:proofErr w:type="gramEnd"/>
+      <w:r>
+        <w:t>,D.deptname</w:t>
+      </w:r>
+      <w:proofErr w:type="spellEnd"/>
+      <w:r>
+        <w:t xml:space="preserve"> from emp E natural join dept D</w:t>
+      </w:r>
+    </w:p>
     <w:sectPr>
       <w:pgSz w:w="11906" w:h="16838"/>
-      <w:pgMar w:top="1440" w:right="1440" w:bottom="1440" w:left="1440" w:header="708" w:footer="708" w:gutter="0"/>
+      <w:pgMar w:top="993" w:right="1440" w:bottom="1440" w:left="1440" w:header="708" w:footer="708" w:gutter="0"/>
       <w:cols w:space="708"/>
       <w:docGrid w:linePitch="360"/>
     </w:sectPr>

</xml_diff>